<commit_message>
Modificación descripcion de algunos casos de uso.
</commit_message>
<xml_diff>
--- a/SAP - TECNOLOGIA/Inicio del Proyecto/Registro de Stakeholders.docx
+++ b/SAP - TECNOLOGIA/Inicio del Proyecto/Registro de Stakeholders.docx
@@ -712,8 +712,8 @@
         <w:tblLook w:val="04A0" w:firstRow="1" w:lastRow="0" w:firstColumn="1" w:lastColumn="0" w:noHBand="0" w:noVBand="1"/>
       </w:tblPr>
       <w:tblGrid>
-        <w:gridCol w:w="1418"/>
-        <w:gridCol w:w="166"/>
+        <w:gridCol w:w="1300"/>
+        <w:gridCol w:w="284"/>
         <w:gridCol w:w="992"/>
         <w:gridCol w:w="1276"/>
         <w:gridCol w:w="1134"/>
@@ -804,7 +804,7 @@
         <w:tc>
           <w:tcPr>
             <w:cnfStyle w:val="001000000000" w:firstRow="0" w:lastRow="0" w:firstColumn="1" w:lastColumn="0" w:oddVBand="0" w:evenVBand="0" w:oddHBand="0" w:evenHBand="0" w:firstRowFirstColumn="0" w:firstRowLastColumn="0" w:lastRowFirstColumn="0" w:lastRowLastColumn="0"/>
-            <w:tcW w:w="1418" w:type="dxa"/>
+            <w:tcW w:w="1300" w:type="dxa"/>
           </w:tcPr>
           <w:p>
             <w:pPr>
@@ -840,7 +840,7 @@
         </w:tc>
         <w:tc>
           <w:tcPr>
-            <w:tcW w:w="1158" w:type="dxa"/>
+            <w:tcW w:w="1276" w:type="dxa"/>
             <w:gridSpan w:val="2"/>
           </w:tcPr>
           <w:p>
@@ -1310,21 +1310,23 @@
               <w:rPr>
                 <w:rFonts w:ascii="Calibri" w:hAnsi="Calibri" w:cs="Calibri"/>
                 <w:color w:val="000000"/>
-                <w:sz w:val="20"/>
-                <w:szCs w:val="20"/>
-                <w:lang w:eastAsia="es-AR"/>
-              </w:rPr>
-            </w:pPr>
-            <w:r>
-              <w:rPr>
-                <w:rFonts w:ascii="Calibri" w:hAnsi="Calibri" w:cs="Calibri"/>
-                <w:color w:val="000000"/>
-                <w:sz w:val="20"/>
-                <w:szCs w:val="20"/>
+                <w:sz w:val="18"/>
+                <w:szCs w:val="18"/>
+                <w:lang w:eastAsia="es-AR"/>
+              </w:rPr>
+            </w:pPr>
+            <w:r>
+              <w:rPr>
+                <w:rFonts w:ascii="Calibri" w:hAnsi="Calibri" w:cs="Calibri"/>
+                <w:color w:val="000000"/>
+                <w:sz w:val="18"/>
+                <w:szCs w:val="18"/>
                 <w:lang w:eastAsia="es-AR"/>
               </w:rPr>
               <w:t>Implementación</w:t>
             </w:r>
+            <w:bookmarkStart w:id="2" w:name="_GoBack"/>
+            <w:bookmarkEnd w:id="2"/>
           </w:p>
         </w:tc>
         <w:tc>
@@ -1385,7 +1387,7 @@
         <w:tc>
           <w:tcPr>
             <w:cnfStyle w:val="001000000000" w:firstRow="0" w:lastRow="0" w:firstColumn="1" w:lastColumn="0" w:oddVBand="0" w:evenVBand="0" w:oddHBand="0" w:evenHBand="0" w:firstRowFirstColumn="0" w:firstRowLastColumn="0" w:lastRowFirstColumn="0" w:lastRowLastColumn="0"/>
-            <w:tcW w:w="1418" w:type="dxa"/>
+            <w:tcW w:w="1300" w:type="dxa"/>
           </w:tcPr>
           <w:p>
             <w:pPr>
@@ -1411,7 +1413,7 @@
         </w:tc>
         <w:tc>
           <w:tcPr>
-            <w:tcW w:w="1158" w:type="dxa"/>
+            <w:tcW w:w="1276" w:type="dxa"/>
             <w:gridSpan w:val="2"/>
           </w:tcPr>
           <w:p>
@@ -1621,7 +1623,7 @@
         <w:tc>
           <w:tcPr>
             <w:cnfStyle w:val="001000000000" w:firstRow="0" w:lastRow="0" w:firstColumn="1" w:lastColumn="0" w:oddVBand="0" w:evenVBand="0" w:oddHBand="0" w:evenHBand="0" w:firstRowFirstColumn="0" w:firstRowLastColumn="0" w:lastRowFirstColumn="0" w:lastRowLastColumn="0"/>
-            <w:tcW w:w="1418" w:type="dxa"/>
+            <w:tcW w:w="1300" w:type="dxa"/>
           </w:tcPr>
           <w:p>
             <w:pPr>
@@ -1647,7 +1649,7 @@
         </w:tc>
         <w:tc>
           <w:tcPr>
-            <w:tcW w:w="1158" w:type="dxa"/>
+            <w:tcW w:w="1276" w:type="dxa"/>
             <w:gridSpan w:val="2"/>
           </w:tcPr>
           <w:p>
@@ -1861,7 +1863,7 @@
         <w:tc>
           <w:tcPr>
             <w:cnfStyle w:val="001000000000" w:firstRow="0" w:lastRow="0" w:firstColumn="1" w:lastColumn="0" w:oddVBand="0" w:evenVBand="0" w:oddHBand="0" w:evenHBand="0" w:firstRowFirstColumn="0" w:firstRowLastColumn="0" w:lastRowFirstColumn="0" w:lastRowLastColumn="0"/>
-            <w:tcW w:w="1418" w:type="dxa"/>
+            <w:tcW w:w="1300" w:type="dxa"/>
           </w:tcPr>
           <w:p>
             <w:pPr>
@@ -1887,7 +1889,7 @@
         </w:tc>
         <w:tc>
           <w:tcPr>
-            <w:tcW w:w="1158" w:type="dxa"/>
+            <w:tcW w:w="1276" w:type="dxa"/>
             <w:gridSpan w:val="2"/>
           </w:tcPr>
           <w:p>
@@ -2109,7 +2111,7 @@
         <w:tc>
           <w:tcPr>
             <w:cnfStyle w:val="001000000000" w:firstRow="0" w:lastRow="0" w:firstColumn="1" w:lastColumn="0" w:oddVBand="0" w:evenVBand="0" w:oddHBand="0" w:evenHBand="0" w:firstRowFirstColumn="0" w:firstRowLastColumn="0" w:lastRowFirstColumn="0" w:lastRowLastColumn="0"/>
-            <w:tcW w:w="1418" w:type="dxa"/>
+            <w:tcW w:w="1300" w:type="dxa"/>
           </w:tcPr>
           <w:p>
             <w:pPr>
@@ -2135,7 +2137,7 @@
         </w:tc>
         <w:tc>
           <w:tcPr>
-            <w:tcW w:w="1158" w:type="dxa"/>
+            <w:tcW w:w="1276" w:type="dxa"/>
             <w:gridSpan w:val="2"/>
           </w:tcPr>
           <w:p>
@@ -2354,10 +2356,7 @@
         </w:tc>
       </w:tr>
     </w:tbl>
-    <w:p>
-      <w:bookmarkStart w:id="2" w:name="_GoBack"/>
-      <w:bookmarkEnd w:id="2"/>
-    </w:p>
+    <w:p/>
     <w:sectPr>
       <w:pgSz w:w="12240" w:h="15840"/>
       <w:pgMar w:top="1417" w:right="1701" w:bottom="1417" w:left="1701" w:header="708" w:footer="708" w:gutter="0"/>

</xml_diff>